<commit_message>
Added Photon Network Plugin
</commit_message>
<xml_diff>
--- a/Documents/Personal files/SB/Journal.docx
+++ b/Documents/Personal files/SB/Journal.docx
@@ -84,6 +84,85 @@
           <w:lang w:val="sv-SE"/>
         </w:rPr>
         <w:t>Fixade git ignore Library</w:t>
+      </w:r>
+    </w:p>
+    <w:p>
+      <w:pPr>
+        <w:rPr>
+          <w:lang w:val="sv-SE"/>
+        </w:rPr>
+      </w:pPr>
+    </w:p>
+    <w:p>
+      <w:pPr>
+        <w:rPr>
+          <w:lang w:val="sv-SE"/>
+        </w:rPr>
+      </w:pPr>
+      <w:r>
+        <w:rPr>
+          <w:lang w:val="sv-SE"/>
+        </w:rPr>
+        <w:t>24 Mars</w:t>
+      </w:r>
+    </w:p>
+    <w:p>
+      <w:pPr>
+        <w:rPr>
+          <w:lang w:val="sv-SE"/>
+        </w:rPr>
+      </w:pPr>
+    </w:p>
+    <w:p>
+      <w:pPr>
+        <w:rPr>
+          <w:lang w:val="sv-SE"/>
+        </w:rPr>
+      </w:pPr>
+      <w:r>
+        <w:rPr>
+          <w:lang w:val="sv-SE"/>
+        </w:rPr>
+        <w:t>26 Mars</w:t>
+      </w:r>
+    </w:p>
+    <w:p>
+      <w:pPr>
+        <w:rPr>
+          <w:lang w:val="sv-SE"/>
+        </w:rPr>
+      </w:pPr>
+      <w:r>
+        <w:rPr>
+          <w:lang w:val="sv-SE"/>
+        </w:rPr>
+        <w:t>La till slope bug i trello</w:t>
+      </w:r>
+    </w:p>
+    <w:p>
+      <w:pPr>
+        <w:rPr>
+          <w:lang w:val="sv-SE"/>
+        </w:rPr>
+      </w:pPr>
+      <w:r>
+        <w:rPr>
+          <w:lang w:val="sv-SE"/>
+        </w:rPr>
+        <w:t>Började med network dokumentet</w:t>
+      </w:r>
+    </w:p>
+    <w:p>
+      <w:pPr>
+        <w:rPr>
+          <w:lang w:val="sv-SE"/>
+        </w:rPr>
+      </w:pPr>
+      <w:r>
+        <w:rPr>
+          <w:lang w:val="sv-SE"/>
+        </w:rPr>
+        <w:t>Laddade ner PhotonNetwork</w:t>
       </w:r>
       <w:bookmarkStart w:id="0" w:name="_GoBack"/>
       <w:bookmarkEnd w:id="0"/>

</xml_diff>

<commit_message>
Handledning + assets folders
</commit_message>
<xml_diff>
--- a/Documents/Personal files/SB/Journal.docx
+++ b/Documents/Personal files/SB/Journal.docx
@@ -124,6 +124,70 @@
         </w:rPr>
         <w:t>TODO write what I did</w:t>
       </w:r>
+    </w:p>
+    <w:p>
+      <w:pPr>
+        <w:rPr>
+          <w:lang w:val="sv-SE"/>
+        </w:rPr>
+      </w:pPr>
+    </w:p>
+    <w:p>
+      <w:pPr>
+        <w:rPr>
+          <w:lang w:val="sv-SE"/>
+        </w:rPr>
+      </w:pPr>
+      <w:r>
+        <w:rPr>
+          <w:lang w:val="sv-SE"/>
+        </w:rPr>
+        <w:t>26 Mars</w:t>
+      </w:r>
+    </w:p>
+    <w:p>
+      <w:pPr>
+        <w:rPr>
+          <w:lang w:val="sv-SE"/>
+        </w:rPr>
+      </w:pPr>
+      <w:r>
+        <w:rPr>
+          <w:lang w:val="sv-SE"/>
+        </w:rPr>
+        <w:t>La till slope bug i trello</w:t>
+      </w:r>
+    </w:p>
+    <w:p>
+      <w:pPr>
+        <w:rPr>
+          <w:lang w:val="sv-SE"/>
+        </w:rPr>
+      </w:pPr>
+      <w:r>
+        <w:rPr>
+          <w:lang w:val="sv-SE"/>
+        </w:rPr>
+        <w:t>Började med network dokumentet</w:t>
+      </w:r>
+      <w:r>
+        <w:rPr>
+          <w:lang w:val="sv-SE"/>
+        </w:rPr>
+        <w:t>.</w:t>
+      </w:r>
+      <w:r>
+        <w:rPr>
+          <w:lang w:val="sv-SE"/>
+        </w:rPr>
+        <w:t xml:space="preserve"> Blev nästan klar</w:t>
+      </w:r>
+      <w:r>
+        <w:rPr>
+          <w:lang w:val="sv-SE"/>
+        </w:rPr>
+        <w:t>.</w:t>
+      </w:r>
       <w:bookmarkStart w:id="0" w:name="_GoBack"/>
       <w:bookmarkEnd w:id="0"/>
     </w:p>
@@ -133,58 +197,6 @@
           <w:lang w:val="sv-SE"/>
         </w:rPr>
       </w:pPr>
-    </w:p>
-    <w:p>
-      <w:pPr>
-        <w:rPr>
-          <w:lang w:val="sv-SE"/>
-        </w:rPr>
-      </w:pPr>
-      <w:r>
-        <w:rPr>
-          <w:lang w:val="sv-SE"/>
-        </w:rPr>
-        <w:t>26 Mars</w:t>
-      </w:r>
-    </w:p>
-    <w:p>
-      <w:pPr>
-        <w:rPr>
-          <w:lang w:val="sv-SE"/>
-        </w:rPr>
-      </w:pPr>
-      <w:r>
-        <w:rPr>
-          <w:lang w:val="sv-SE"/>
-        </w:rPr>
-        <w:t>La till slope bug i trello</w:t>
-      </w:r>
-    </w:p>
-    <w:p>
-      <w:pPr>
-        <w:rPr>
-          <w:lang w:val="sv-SE"/>
-        </w:rPr>
-      </w:pPr>
-      <w:r>
-        <w:rPr>
-          <w:lang w:val="sv-SE"/>
-        </w:rPr>
-        <w:t>Började med network dokumentet</w:t>
-      </w:r>
-      <w:r>
-        <w:rPr>
-          <w:lang w:val="sv-SE"/>
-        </w:rPr>
-        <w:t>.</w:t>
-      </w:r>
-    </w:p>
-    <w:p>
-      <w:pPr>
-        <w:rPr>
-          <w:lang w:val="sv-SE"/>
-        </w:rPr>
-      </w:pPr>
       <w:r>
         <w:rPr>
           <w:lang w:val="sv-SE"/>
@@ -203,6 +215,52 @@
           <w:lang w:val="sv-SE"/>
         </w:rPr>
         <w:t>Helped Tim with github and multiple terrains</w:t>
+      </w:r>
+    </w:p>
+    <w:p>
+      <w:pPr>
+        <w:rPr>
+          <w:lang w:val="sv-SE"/>
+        </w:rPr>
+      </w:pPr>
+    </w:p>
+    <w:p>
+      <w:pPr>
+        <w:rPr>
+          <w:lang w:val="sv-SE"/>
+        </w:rPr>
+      </w:pPr>
+      <w:r>
+        <w:rPr>
+          <w:lang w:val="sv-SE"/>
+        </w:rPr>
+        <w:t>27 Mars</w:t>
+      </w:r>
+    </w:p>
+    <w:p>
+      <w:pPr>
+        <w:rPr>
+          <w:lang w:val="sv-SE"/>
+        </w:rPr>
+      </w:pPr>
+      <w:r>
+        <w:rPr>
+          <w:lang w:val="sv-SE"/>
+        </w:rPr>
+        <w:t>Förde protokoll på möte, hittas under meating</w:t>
+      </w:r>
+    </w:p>
+    <w:p>
+      <w:pPr>
+        <w:rPr>
+          <w:lang w:val="sv-SE"/>
+        </w:rPr>
+      </w:pPr>
+      <w:r>
+        <w:rPr>
+          <w:lang w:val="sv-SE"/>
+        </w:rPr>
+        <w:t>Möte med grupp</w:t>
       </w:r>
     </w:p>
     <w:sectPr>

</xml_diff>